<commit_message>
Fix typos in spec part 6
</commit_message>
<xml_diff>
--- a/Specification/Editable source documents/Spec part 6 - Controller chips.docx
+++ b/Specification/Editable source documents/Spec part 6 - Controller chips.docx
@@ -2626,13 +2626,6 @@
           <w:rFonts w:ascii="Bookman Old Style" w:hAnsi="Bookman Old Style"/>
           <w:lang w:val="en-US"/>
         </w:rPr>
-        <w:t xml:space="preserve">communications </w:t>
-      </w:r>
-      <w:r>
-        <w:rPr>
-          <w:rFonts w:ascii="Bookman Old Style" w:hAnsi="Bookman Old Style"/>
-          <w:lang w:val="en-US"/>
-        </w:rPr>
         <w:t xml:space="preserve">its </w:t>
       </w:r>
       <w:r>
@@ -2640,7 +2633,7 @@
           <w:rFonts w:ascii="Bookman Old Style" w:hAnsi="Bookman Old Style"/>
           <w:lang w:val="en-US"/>
         </w:rPr>
-        <w:t>with o</w:t>
+        <w:t>communications with o</w:t>
       </w:r>
       <w:r>
         <w:rPr>
@@ -9953,7 +9946,21 @@
           <w:rFonts w:ascii="Bookman Old Style" w:hAnsi="Bookman Old Style"/>
           <w:lang w:val="en-US"/>
         </w:rPr>
-        <w:t>Since the cartridge controller is just one of the chips forming the console, it cannot operate in isolation. This figure shows all of communications its with other components. As mentioned, the</w:t>
+        <w:t xml:space="preserve">Since the cartridge controller is just one of the chips forming the console, it cannot operate in isolation. This figure shows all of </w:t>
+      </w:r>
+      <w:r>
+        <w:rPr>
+          <w:rFonts w:ascii="Bookman Old Style" w:hAnsi="Bookman Old Style"/>
+          <w:lang w:val="en-US"/>
+        </w:rPr>
+        <w:t xml:space="preserve">its </w:t>
+      </w:r>
+      <w:r>
+        <w:rPr>
+          <w:rFonts w:ascii="Bookman Old Style" w:hAnsi="Bookman Old Style"/>
+          <w:lang w:val="en-US"/>
+        </w:rPr>
+        <w:t>communications with other components. As mentioned, the</w:t>
       </w:r>
       <w:r>
         <w:rPr>
@@ -11573,7 +11580,14 @@
           <w:rFonts w:ascii="Bookman Old Style" w:hAnsi="Bookman Old Style"/>
           <w:lang w:val="en-US"/>
         </w:rPr>
-        <w:t>input controller</w:t>
+        <w:t>cartridge</w:t>
+      </w:r>
+      <w:r>
+        <w:rPr>
+          <w:rFonts w:ascii="Bookman Old Style" w:hAnsi="Bookman Old Style"/>
+          <w:lang w:val="en-US"/>
+        </w:rPr>
+        <w:t xml:space="preserve"> controller</w:t>
       </w:r>
       <w:r>
         <w:rPr>
@@ -15125,7 +15139,21 @@
           <w:rFonts w:ascii="Bookman Old Style" w:hAnsi="Bookman Old Style"/>
           <w:lang w:val="en-US"/>
         </w:rPr>
-        <w:t>Since the memory card controller is just one of the chips forming the console, it cannot operate in isolation. This figure shows all of communications its with other components. As mentioned, the connected memory card (if any) could be a diferent one every time.</w:t>
+        <w:t xml:space="preserve">Since the memory card controller is just one of the chips forming the console, it cannot operate in isolation. This figure shows all of </w:t>
+      </w:r>
+      <w:r>
+        <w:rPr>
+          <w:rFonts w:ascii="Bookman Old Style" w:hAnsi="Bookman Old Style"/>
+          <w:lang w:val="en-US"/>
+        </w:rPr>
+        <w:t xml:space="preserve">its </w:t>
+      </w:r>
+      <w:r>
+        <w:rPr>
+          <w:rFonts w:ascii="Bookman Old Style" w:hAnsi="Bookman Old Style"/>
+          <w:lang w:val="en-US"/>
+        </w:rPr>
+        <w:t>communications with other components. As mentioned, the connected memory card (if any) could be a diferent one every time.</w:t>
       </w:r>
     </w:p>
     <w:p>
@@ -18426,7 +18454,7 @@
             <w:rPr>
               <w:noProof/>
             </w:rPr>
-            <w:t>21</w:t>
+            <w:t>4</w:t>
           </w:r>
         </w:fldSimple>
       </w:sdtContent>
@@ -23397,7 +23425,7 @@
 </file>
 
 <file path=customXml/itemProps1.xml><?xml version="1.0" encoding="utf-8"?>
-<ds:datastoreItem xmlns:ds="http://schemas.openxmlformats.org/officeDocument/2006/customXml" ds:itemID="{5A3EBD97-D54E-4D3F-AA1C-E892895750E7}">
+<ds:datastoreItem xmlns:ds="http://schemas.openxmlformats.org/officeDocument/2006/customXml" ds:itemID="{CED436C8-3BC9-4705-A853-ABEFE298FFCD}">
   <ds:schemaRefs>
     <ds:schemaRef ds:uri="http://schemas.openxmlformats.org/officeDocument/2006/bibliography"/>
   </ds:schemaRefs>

</xml_diff>